<commit_message>
Se asigna responsable de tareas
</commit_message>
<xml_diff>
--- a/Documentación/sprint2.docx
+++ b/Documentación/sprint2.docx
@@ -1,6 +1,6 @@
 
 <file path=word/document.xml><?xml version="1.0" encoding="utf-8"?>
-<w:document xmlns:wpc="http://schemas.microsoft.com/office/word/2010/wordprocessingCanvas" xmlns:cx="http://schemas.microsoft.com/office/drawing/2014/chartex" xmlns:cx1="http://schemas.microsoft.com/office/drawing/2015/9/8/chartex" xmlns:cx2="http://schemas.microsoft.com/office/drawing/2015/10/21/chartex" xmlns:cx3="http://schemas.microsoft.com/office/drawing/2016/5/9/chartex" xmlns:cx4="http://schemas.microsoft.com/office/drawing/2016/5/10/chartex" xmlns:cx5="http://schemas.microsoft.com/office/drawing/2016/5/11/chartex" xmlns:cx6="http://schemas.microsoft.com/office/drawing/2016/5/12/chartex" xmlns:cx7="http://schemas.microsoft.com/office/drawing/2016/5/13/chartex" xmlns:cx8="http://schemas.microsoft.com/office/drawing/2016/5/14/chartex" xmlns:mc="http://schemas.openxmlformats.org/markup-compatibility/2006" xmlns:aink="http://schemas.microsoft.com/office/drawing/2016/ink" xmlns:am3d="http://schemas.microsoft.com/office/drawing/2017/model3d" xmlns:o="urn:schemas-microsoft-com:office:office" xmlns:r="http://schemas.openxmlformats.org/officeDocument/2006/relationships" xmlns:m="http://schemas.openxmlformats.org/officeDocument/2006/math" xmlns:v="urn:schemas-microsoft-com:vml" xmlns:wp14="http://schemas.microsoft.com/office/word/2010/wordprocessingDrawing" xmlns:wp="http://schemas.openxmlformats.org/drawingml/2006/wordprocessingDrawing" xmlns:w10="urn:schemas-microsoft-com:office:word" xmlns:w="http://schemas.openxmlformats.org/wordprocessingml/2006/main" xmlns:w14="http://schemas.microsoft.com/office/word/2010/wordml" xmlns:w15="http://schemas.microsoft.com/office/word/2012/wordml" xmlns:w16cex="http://schemas.microsoft.com/office/word/2018/wordml/cex" xmlns:w16cid="http://schemas.microsoft.com/office/word/2016/wordml/cid" xmlns:w16="http://schemas.microsoft.com/office/word/2018/wordml" xmlns:w16se="http://schemas.microsoft.com/office/word/2015/wordml/symex" xmlns:wpg="http://schemas.microsoft.com/office/word/2010/wordprocessingGroup" xmlns:wpi="http://schemas.microsoft.com/office/word/2010/wordprocessingInk" xmlns:wne="http://schemas.microsoft.com/office/word/2006/wordml" xmlns:wps="http://schemas.microsoft.com/office/word/2010/wordprocessingShape" mc:Ignorable="w14 w15 w16se w16cid w16 w16cex wp14">
+<w:document xmlns:wpc="http://schemas.microsoft.com/office/word/2010/wordprocessingCanvas" xmlns:cx="http://schemas.microsoft.com/office/drawing/2014/chartex" xmlns:cx1="http://schemas.microsoft.com/office/drawing/2015/9/8/chartex" xmlns:mc="http://schemas.openxmlformats.org/markup-compatibility/2006" xmlns:o="urn:schemas-microsoft-com:office:office" xmlns:r="http://schemas.openxmlformats.org/officeDocument/2006/relationships" xmlns:m="http://schemas.openxmlformats.org/officeDocument/2006/math" xmlns:v="urn:schemas-microsoft-com:vml" xmlns:wp14="http://schemas.microsoft.com/office/word/2010/wordprocessingDrawing" xmlns:wp="http://schemas.openxmlformats.org/drawingml/2006/wordprocessingDrawing" xmlns:w10="urn:schemas-microsoft-com:office:word" xmlns:w="http://schemas.openxmlformats.org/wordprocessingml/2006/main" xmlns:w14="http://schemas.microsoft.com/office/word/2010/wordml" xmlns:w15="http://schemas.microsoft.com/office/word/2012/wordml" xmlns:w16se="http://schemas.microsoft.com/office/word/2015/wordml/symex" xmlns:wpg="http://schemas.microsoft.com/office/word/2010/wordprocessingGroup" xmlns:wpi="http://schemas.microsoft.com/office/word/2010/wordprocessingInk" xmlns:wne="http://schemas.microsoft.com/office/word/2006/wordml" xmlns:wps="http://schemas.microsoft.com/office/word/2010/wordprocessingShape" mc:Ignorable="w14 w15 w16se wp14">
   <w:body>
     <w:p>
       <w:pPr>
@@ -43,8 +43,6 @@
       <w:r>
         <w:t>1</w:t>
       </w:r>
-      <w:bookmarkStart w:id="0" w:name="_GoBack"/>
-      <w:bookmarkEnd w:id="0"/>
     </w:p>
     <w:p>
       <w:pPr>
@@ -208,11 +206,11 @@
       </w:r>
       <w:proofErr w:type="spellEnd"/>
       <w:r>
-        <w:t>. Siguiente a esto, con todo el equipo SCRUM se decidió utilizar la herramienta gratis F</w:t>
+        <w:t xml:space="preserve">. Siguiente a esto, con todo el equipo SCRUM se decidió utilizar la herramienta gratis </w:t>
       </w:r>
       <w:proofErr w:type="spellStart"/>
       <w:r>
-        <w:t>igma</w:t>
+        <w:t>Figma</w:t>
       </w:r>
       <w:proofErr w:type="spellEnd"/>
       <w:r>
@@ -250,6 +248,7 @@
       <w:r>
         <w:rPr>
           <w:noProof/>
+          <w:lang w:eastAsia="es-CO"/>
         </w:rPr>
         <w:drawing>
           <wp:inline distT="0" distB="0" distL="0" distR="0" wp14:anchorId="512DED76" wp14:editId="11A6D709">
@@ -389,16 +388,45 @@
         </w:numPr>
         <w:jc w:val="both"/>
         <w:rPr>
-          <w:b/>
-          <w:bCs/>
-        </w:rPr>
-      </w:pPr>
-      <w:r>
-        <w:rPr>
-          <w:b/>
-          <w:bCs/>
-        </w:rPr>
-        <w:t>Módulo administrador de ventas</w:t>
+          <w:bCs/>
+        </w:rPr>
+      </w:pPr>
+      <w:r>
+        <w:rPr>
+          <w:b/>
+          <w:bCs/>
+        </w:rPr>
+        <w:t xml:space="preserve">Módulo administrador de </w:t>
+      </w:r>
+      <w:proofErr w:type="gramStart"/>
+      <w:r>
+        <w:rPr>
+          <w:b/>
+          <w:bCs/>
+        </w:rPr>
+        <w:t>ventas</w:t>
+      </w:r>
+      <w:r>
+        <w:rPr>
+          <w:b/>
+          <w:bCs/>
+        </w:rPr>
+        <w:t xml:space="preserve">  </w:t>
+      </w:r>
+      <w:r>
+        <w:rPr>
+          <w:bCs/>
+          <w:highlight w:val="yellow"/>
+        </w:rPr>
+        <w:t>JUAN</w:t>
+      </w:r>
+      <w:proofErr w:type="gramEnd"/>
+      <w:r>
+        <w:rPr>
+          <w:bCs/>
+          <w:highlight w:val="yellow"/>
+        </w:rPr>
+        <w:t xml:space="preserve"> PEREZ</w:t>
       </w:r>
     </w:p>
     <w:p>
@@ -432,10 +460,7 @@
         <w:jc w:val="both"/>
       </w:pPr>
       <w:r>
-        <w:t>Identificación</w:t>
-      </w:r>
-      <w:r>
-        <w:t xml:space="preserve"> única de venta (número de factura)</w:t>
+        <w:t>Identificación única de venta (número de factura)</w:t>
       </w:r>
     </w:p>
     <w:p>
@@ -542,6 +567,21 @@
         </w:rPr>
         <w:t>Módulo para registrar el estado de la venta</w:t>
       </w:r>
+      <w:r>
+        <w:rPr>
+          <w:b/>
+          <w:bCs/>
+        </w:rPr>
+        <w:t xml:space="preserve"> </w:t>
+      </w:r>
+      <w:r>
+        <w:rPr>
+          <w:b/>
+          <w:bCs/>
+          <w:highlight w:val="yellow"/>
+        </w:rPr>
+        <w:t>JEFERSSON</w:t>
+      </w:r>
     </w:p>
     <w:p>
       <w:pPr>
@@ -572,8 +612,6 @@
         <w:pStyle w:val="Prrafodelista"/>
         <w:jc w:val="both"/>
         <w:rPr>
-          <w:b/>
-          <w:bCs/>
           <w:color w:val="FF0000"/>
         </w:rPr>
       </w:pPr>
@@ -583,11 +621,84 @@
         <w:pStyle w:val="Prrafodelista"/>
         <w:jc w:val="both"/>
         <w:rPr>
-          <w:b/>
-          <w:bCs/>
           <w:color w:val="FF0000"/>
         </w:rPr>
       </w:pPr>
+      <w:r>
+        <w:rPr>
+          <w:color w:val="FF0000"/>
+        </w:rPr>
+        <w:t>PEDIDOS TABLA de TODOS</w:t>
+      </w:r>
+    </w:p>
+    <w:p>
+      <w:pPr>
+        <w:pStyle w:val="Prrafodelista"/>
+        <w:jc w:val="both"/>
+        <w:rPr>
+          <w:color w:val="FF0000"/>
+        </w:rPr>
+      </w:pPr>
+    </w:p>
+    <w:p>
+      <w:pPr>
+        <w:ind w:firstLine="360"/>
+        <w:jc w:val="both"/>
+        <w:rPr>
+          <w:color w:val="FF0000"/>
+        </w:rPr>
+      </w:pPr>
+      <w:proofErr w:type="gramStart"/>
+      <w:r>
+        <w:rPr>
+          <w:color w:val="FF0000"/>
+        </w:rPr>
+        <w:t xml:space="preserve">2.1 </w:t>
+      </w:r>
+      <w:r>
+        <w:rPr>
+          <w:color w:val="FF0000"/>
+        </w:rPr>
+        <w:t xml:space="preserve"> Ver</w:t>
+      </w:r>
+      <w:proofErr w:type="gramEnd"/>
+      <w:r>
+        <w:rPr>
+          <w:color w:val="FF0000"/>
+        </w:rPr>
+        <w:t xml:space="preserve"> totales de Ventas por vendedor</w:t>
+      </w:r>
+    </w:p>
+    <w:p>
+      <w:pPr>
+        <w:pStyle w:val="Prrafodelista"/>
+        <w:jc w:val="both"/>
+        <w:rPr>
+          <w:color w:val="FF0000"/>
+        </w:rPr>
+      </w:pPr>
+    </w:p>
+    <w:p>
+      <w:pPr>
+        <w:pStyle w:val="Prrafodelista"/>
+        <w:jc w:val="both"/>
+        <w:rPr>
+          <w:b/>
+          <w:bCs/>
+          <w:color w:val="FF0000"/>
+        </w:rPr>
+      </w:pPr>
+    </w:p>
+    <w:p>
+      <w:pPr>
+        <w:pStyle w:val="Prrafodelista"/>
+        <w:jc w:val="both"/>
+        <w:rPr>
+          <w:b/>
+          <w:bCs/>
+          <w:color w:val="FF0000"/>
+        </w:rPr>
+      </w:pPr>
     </w:p>
     <w:p>
       <w:pPr>
@@ -649,10 +760,7 @@
         <w:jc w:val="both"/>
       </w:pPr>
       <w:r>
-        <w:t>I</w:t>
-      </w:r>
-      <w:r>
-        <w:t>dentificador único del vendedor</w:t>
+        <w:t>Identificador único del vendedor</w:t>
       </w:r>
     </w:p>
     <w:p>
@@ -665,10 +773,7 @@
         <w:jc w:val="both"/>
       </w:pPr>
       <w:r>
-        <w:t>E</w:t>
-      </w:r>
-      <w:r>
-        <w:t>l nombre</w:t>
+        <w:t>El nombre</w:t>
       </w:r>
     </w:p>
     <w:p>
@@ -681,13 +786,7 @@
         <w:jc w:val="both"/>
       </w:pPr>
       <w:r>
-        <w:t>L</w:t>
-      </w:r>
-      <w:r>
-        <w:t>a especialidad</w:t>
-      </w:r>
-      <w:r>
-        <w:t xml:space="preserve"> (el rol) </w:t>
+        <w:t xml:space="preserve">La especialidad (el rol) </w:t>
       </w:r>
     </w:p>
     <w:p>
@@ -704,17 +803,171 @@
         </w:rPr>
       </w:pPr>
       <w:r>
-        <w:t>E</w:t>
-      </w:r>
-      <w:r>
-        <w:t>l número</w:t>
-      </w:r>
-      <w:r>
+        <w:t xml:space="preserve">El número de celular </w:t>
+      </w:r>
+    </w:p>
+    <w:p>
+      <w:pPr>
+        <w:pStyle w:val="Prrafodelista"/>
+        <w:numPr>
+          <w:ilvl w:val="0"/>
+          <w:numId w:val="2"/>
+        </w:numPr>
+        <w:jc w:val="both"/>
+        <w:rPr>
+          <w:b/>
+          <w:bCs/>
+        </w:rPr>
+      </w:pPr>
+      <w:r>
+        <w:t>La fecha de ingreso</w:t>
+      </w:r>
+    </w:p>
+    <w:p>
+      <w:pPr>
+        <w:pStyle w:val="Prrafodelista"/>
+        <w:jc w:val="both"/>
+        <w:rPr>
+          <w:b/>
+          <w:bCs/>
+        </w:rPr>
+      </w:pPr>
+    </w:p>
+    <w:p>
+      <w:pPr>
+        <w:pStyle w:val="Prrafodelista"/>
+        <w:numPr>
+          <w:ilvl w:val="0"/>
+          <w:numId w:val="1"/>
+        </w:numPr>
+        <w:jc w:val="both"/>
+        <w:rPr>
+          <w:b/>
+          <w:bCs/>
+        </w:rPr>
+      </w:pPr>
+      <w:r>
+        <w:rPr>
+          <w:b/>
+          <w:bCs/>
+        </w:rPr>
+        <w:t>Gestión de ingreso al sistema de información</w:t>
+      </w:r>
+      <w:r>
+        <w:rPr>
+          <w:b/>
+          <w:bCs/>
+        </w:rPr>
+        <w:t xml:space="preserve">   </w:t>
+      </w:r>
+      <w:r>
+        <w:rPr>
+          <w:b/>
+          <w:bCs/>
+          <w:highlight w:val="yellow"/>
+        </w:rPr>
+        <w:t>DANIEL</w:t>
+      </w:r>
+    </w:p>
+    <w:p>
+      <w:pPr>
+        <w:pStyle w:val="Prrafodelista"/>
+        <w:jc w:val="both"/>
+        <w:rPr>
+          <w:b/>
+          <w:bCs/>
+        </w:rPr>
+      </w:pPr>
+    </w:p>
+    <w:p>
+      <w:pPr>
+        <w:pStyle w:val="Prrafodelista"/>
+        <w:jc w:val="both"/>
+      </w:pPr>
+      <w:r>
+        <w:t xml:space="preserve">Esta es la página de </w:t>
+      </w:r>
+      <w:proofErr w:type="spellStart"/>
+      <w:r>
+        <w:t>login</w:t>
+      </w:r>
+      <w:proofErr w:type="spellEnd"/>
+      <w:r>
+        <w:t xml:space="preserve"> y </w:t>
+      </w:r>
+      <w:proofErr w:type="spellStart"/>
+      <w:r>
+        <w:t>password</w:t>
+      </w:r>
+      <w:proofErr w:type="spellEnd"/>
+      <w:r>
+        <w:t>, que incluye la ventana inicial del log in y contraseña, la ventana de verificación, el envío del código al correo…</w:t>
+      </w:r>
+    </w:p>
+    <w:p>
+      <w:pPr>
+        <w:pStyle w:val="Prrafodelista"/>
+        <w:jc w:val="both"/>
+      </w:pPr>
+      <w:bookmarkStart w:id="0" w:name="_GoBack"/>
+      <w:bookmarkEnd w:id="0"/>
+    </w:p>
+    <w:p>
+      <w:pPr>
+        <w:pStyle w:val="Prrafodelista"/>
+        <w:numPr>
+          <w:ilvl w:val="0"/>
+          <w:numId w:val="1"/>
+        </w:numPr>
+        <w:jc w:val="both"/>
+        <w:rPr>
+          <w:b/>
+          <w:bCs/>
+        </w:rPr>
+      </w:pPr>
+      <w:r>
+        <w:rPr>
+          <w:b/>
+          <w:bCs/>
+        </w:rPr>
+        <w:t>Gestión de usuarios y roles.</w:t>
+      </w:r>
+      <w:r>
+        <w:rPr>
+          <w:b/>
+          <w:bCs/>
+        </w:rPr>
         <w:t xml:space="preserve"> </w:t>
       </w:r>
-      <w:r>
-        <w:t xml:space="preserve">de celular </w:t>
-      </w:r>
+    </w:p>
+    <w:p>
+      <w:pPr>
+        <w:pStyle w:val="Prrafodelista"/>
+        <w:jc w:val="both"/>
+        <w:rPr>
+          <w:b/>
+          <w:bCs/>
+        </w:rPr>
+      </w:pPr>
+    </w:p>
+    <w:p>
+      <w:pPr>
+        <w:pStyle w:val="Prrafodelista"/>
+        <w:jc w:val="both"/>
+      </w:pPr>
+      <w:r>
+        <w:t>Cada rol, como mínimo, tendrá la siguiente información:</w:t>
+      </w:r>
+    </w:p>
+    <w:p>
+      <w:pPr>
+        <w:pStyle w:val="Prrafodelista"/>
+        <w:jc w:val="both"/>
+        <w:rPr>
+          <w:b/>
+          <w:bCs/>
+        </w:rPr>
+      </w:pPr>
     </w:p>
     <w:p>
       <w:pPr>
@@ -724,141 +977,10 @@
           <w:numId w:val="2"/>
         </w:numPr>
         <w:jc w:val="both"/>
-        <w:rPr>
-          <w:b/>
-          <w:bCs/>
-        </w:rPr>
-      </w:pPr>
-      <w:r>
-        <w:t>L</w:t>
-      </w:r>
-      <w:r>
-        <w:t>a fecha de ingreso</w:t>
-      </w:r>
-    </w:p>
-    <w:p>
-      <w:pPr>
-        <w:pStyle w:val="Prrafodelista"/>
-        <w:jc w:val="both"/>
-        <w:rPr>
-          <w:b/>
-          <w:bCs/>
-        </w:rPr>
-      </w:pPr>
-    </w:p>
-    <w:p>
-      <w:pPr>
-        <w:pStyle w:val="Prrafodelista"/>
-        <w:numPr>
-          <w:ilvl w:val="0"/>
-          <w:numId w:val="1"/>
-        </w:numPr>
-        <w:jc w:val="both"/>
-        <w:rPr>
-          <w:b/>
-          <w:bCs/>
-        </w:rPr>
-      </w:pPr>
-      <w:r>
-        <w:rPr>
-          <w:b/>
-          <w:bCs/>
-        </w:rPr>
-        <w:t>Gestión de ingreso al sistema de información</w:t>
-      </w:r>
-    </w:p>
-    <w:p>
-      <w:pPr>
-        <w:pStyle w:val="Prrafodelista"/>
-        <w:jc w:val="both"/>
-        <w:rPr>
-          <w:b/>
-          <w:bCs/>
-        </w:rPr>
-      </w:pPr>
-    </w:p>
-    <w:p>
-      <w:pPr>
-        <w:pStyle w:val="Prrafodelista"/>
-        <w:jc w:val="both"/>
-      </w:pPr>
-      <w:r>
-        <w:t xml:space="preserve">Esta es la página de </w:t>
-      </w:r>
-      <w:proofErr w:type="spellStart"/>
-      <w:r>
-        <w:t>login</w:t>
-      </w:r>
-      <w:proofErr w:type="spellEnd"/>
-      <w:r>
-        <w:t xml:space="preserve"> y </w:t>
-      </w:r>
-      <w:proofErr w:type="spellStart"/>
-      <w:proofErr w:type="gramStart"/>
-      <w:r>
-        <w:t>password</w:t>
-      </w:r>
-      <w:proofErr w:type="spellEnd"/>
-      <w:proofErr w:type="gramEnd"/>
-      <w:r>
-        <w:t>, que incluye la ventana inicial del log in y contraseña, la ventana de verificación, el envío del código al correo…</w:t>
-      </w:r>
-    </w:p>
-    <w:p>
-      <w:pPr>
-        <w:pStyle w:val="Prrafodelista"/>
-        <w:jc w:val="both"/>
-      </w:pPr>
-    </w:p>
-    <w:p>
-      <w:pPr>
-        <w:pStyle w:val="Prrafodelista"/>
-        <w:numPr>
-          <w:ilvl w:val="0"/>
-          <w:numId w:val="1"/>
-        </w:numPr>
-        <w:jc w:val="both"/>
-        <w:rPr>
-          <w:b/>
-          <w:bCs/>
-        </w:rPr>
-      </w:pPr>
-      <w:r>
-        <w:rPr>
-          <w:b/>
-          <w:bCs/>
-        </w:rPr>
-        <w:t>Gestión de usuarios y roles.</w:t>
-      </w:r>
-    </w:p>
-    <w:p>
-      <w:pPr>
-        <w:pStyle w:val="Prrafodelista"/>
-        <w:jc w:val="both"/>
-        <w:rPr>
-          <w:b/>
-          <w:bCs/>
-        </w:rPr>
-      </w:pPr>
-    </w:p>
-    <w:p>
-      <w:pPr>
-        <w:pStyle w:val="Prrafodelista"/>
-        <w:jc w:val="both"/>
-      </w:pPr>
-      <w:r>
-        <w:t>Cada rol, como mínimo, tendrá la siguiente información:</w:t>
-      </w:r>
-    </w:p>
-    <w:p>
-      <w:pPr>
-        <w:pStyle w:val="Prrafodelista"/>
-        <w:jc w:val="both"/>
-        <w:rPr>
-          <w:b/>
-          <w:bCs/>
-        </w:rPr>
-      </w:pPr>
+      </w:pPr>
+      <w:r>
+        <w:t>Identificación (cédula)</w:t>
+      </w:r>
     </w:p>
     <w:p>
       <w:pPr>
@@ -870,7 +992,7 @@
         <w:jc w:val="both"/>
       </w:pPr>
       <w:r>
-        <w:t>Identificación (cédula)</w:t>
+        <w:t>Nombre</w:t>
       </w:r>
     </w:p>
     <w:p>
@@ -883,20 +1005,6 @@
         <w:jc w:val="both"/>
       </w:pPr>
       <w:r>
-        <w:t>Nombre</w:t>
-      </w:r>
-    </w:p>
-    <w:p>
-      <w:pPr>
-        <w:pStyle w:val="Prrafodelista"/>
-        <w:numPr>
-          <w:ilvl w:val="0"/>
-          <w:numId w:val="2"/>
-        </w:numPr>
-        <w:jc w:val="both"/>
-      </w:pPr>
-      <w:r>
-        <w:lastRenderedPageBreak/>
         <w:t>Rol</w:t>
       </w:r>
     </w:p>
@@ -1021,7 +1129,7 @@
 </file>
 
 <file path=word/numbering.xml><?xml version="1.0" encoding="utf-8"?>
-<w:numbering xmlns:wpc="http://schemas.microsoft.com/office/word/2010/wordprocessingCanvas" xmlns:cx="http://schemas.microsoft.com/office/drawing/2014/chartex" xmlns:cx1="http://schemas.microsoft.com/office/drawing/2015/9/8/chartex" xmlns:cx2="http://schemas.microsoft.com/office/drawing/2015/10/21/chartex" xmlns:cx3="http://schemas.microsoft.com/office/drawing/2016/5/9/chartex" xmlns:cx4="http://schemas.microsoft.com/office/drawing/2016/5/10/chartex" xmlns:cx5="http://schemas.microsoft.com/office/drawing/2016/5/11/chartex" xmlns:cx6="http://schemas.microsoft.com/office/drawing/2016/5/12/chartex" xmlns:cx7="http://schemas.microsoft.com/office/drawing/2016/5/13/chartex" xmlns:cx8="http://schemas.microsoft.com/office/drawing/2016/5/14/chartex" xmlns:mc="http://schemas.openxmlformats.org/markup-compatibility/2006" xmlns:aink="http://schemas.microsoft.com/office/drawing/2016/ink" xmlns:am3d="http://schemas.microsoft.com/office/drawing/2017/model3d" xmlns:o="urn:schemas-microsoft-com:office:office" xmlns:r="http://schemas.openxmlformats.org/officeDocument/2006/relationships" xmlns:m="http://schemas.openxmlformats.org/officeDocument/2006/math" xmlns:v="urn:schemas-microsoft-com:vml" xmlns:wp14="http://schemas.microsoft.com/office/word/2010/wordprocessingDrawing" xmlns:wp="http://schemas.openxmlformats.org/drawingml/2006/wordprocessingDrawing" xmlns:w10="urn:schemas-microsoft-com:office:word" xmlns:w="http://schemas.openxmlformats.org/wordprocessingml/2006/main" xmlns:w14="http://schemas.microsoft.com/office/word/2010/wordml" xmlns:w15="http://schemas.microsoft.com/office/word/2012/wordml" xmlns:w16cex="http://schemas.microsoft.com/office/word/2018/wordml/cex" xmlns:w16cid="http://schemas.microsoft.com/office/word/2016/wordml/cid" xmlns:w16="http://schemas.microsoft.com/office/word/2018/wordml" xmlns:w16se="http://schemas.microsoft.com/office/word/2015/wordml/symex" xmlns:wpg="http://schemas.microsoft.com/office/word/2010/wordprocessingGroup" xmlns:wpi="http://schemas.microsoft.com/office/word/2010/wordprocessingInk" xmlns:wne="http://schemas.microsoft.com/office/word/2006/wordml" xmlns:wps="http://schemas.microsoft.com/office/word/2010/wordprocessingShape" mc:Ignorable="w14 w15 w16se w16cid w16 w16cex wp14">
+<w:numbering xmlns:wpc="http://schemas.microsoft.com/office/word/2010/wordprocessingCanvas" xmlns:cx="http://schemas.microsoft.com/office/drawing/2014/chartex" xmlns:cx1="http://schemas.microsoft.com/office/drawing/2015/9/8/chartex" xmlns:mc="http://schemas.openxmlformats.org/markup-compatibility/2006" xmlns:o="urn:schemas-microsoft-com:office:office" xmlns:r="http://schemas.openxmlformats.org/officeDocument/2006/relationships" xmlns:m="http://schemas.openxmlformats.org/officeDocument/2006/math" xmlns:v="urn:schemas-microsoft-com:vml" xmlns:wp14="http://schemas.microsoft.com/office/word/2010/wordprocessingDrawing" xmlns:wp="http://schemas.openxmlformats.org/drawingml/2006/wordprocessingDrawing" xmlns:w10="urn:schemas-microsoft-com:office:word" xmlns:w="http://schemas.openxmlformats.org/wordprocessingml/2006/main" xmlns:w14="http://schemas.microsoft.com/office/word/2010/wordml" xmlns:w15="http://schemas.microsoft.com/office/word/2012/wordml" xmlns:w16se="http://schemas.microsoft.com/office/word/2015/wordml/symex" xmlns:wpg="http://schemas.microsoft.com/office/word/2010/wordprocessingGroup" xmlns:wpi="http://schemas.microsoft.com/office/word/2010/wordprocessingInk" xmlns:wne="http://schemas.microsoft.com/office/word/2006/wordml" xmlns:wps="http://schemas.microsoft.com/office/word/2010/wordprocessingShape" mc:Ignorable="w14 w15 w16se wp14">
   <w:abstractNum w:abstractNumId="0" w15:restartNumberingAfterBreak="0">
     <w:nsid w:val="48733822"/>
     <w:multiLevelType w:val="hybridMultilevel"/>
@@ -1234,7 +1342,7 @@
 </file>
 
 <file path=word/styles.xml><?xml version="1.0" encoding="utf-8"?>
-<w:styles xmlns:mc="http://schemas.openxmlformats.org/markup-compatibility/2006" xmlns:r="http://schemas.openxmlformats.org/officeDocument/2006/relationships" xmlns:w="http://schemas.openxmlformats.org/wordprocessingml/2006/main" xmlns:w14="http://schemas.microsoft.com/office/word/2010/wordml" xmlns:w15="http://schemas.microsoft.com/office/word/2012/wordml" xmlns:w16cex="http://schemas.microsoft.com/office/word/2018/wordml/cex" xmlns:w16cid="http://schemas.microsoft.com/office/word/2016/wordml/cid" xmlns:w16="http://schemas.microsoft.com/office/word/2018/wordml" xmlns:w16se="http://schemas.microsoft.com/office/word/2015/wordml/symex" mc:Ignorable="w14 w15 w16se w16cid w16 w16cex">
+<w:styles xmlns:mc="http://schemas.openxmlformats.org/markup-compatibility/2006" xmlns:r="http://schemas.openxmlformats.org/officeDocument/2006/relationships" xmlns:w="http://schemas.openxmlformats.org/wordprocessingml/2006/main" xmlns:w14="http://schemas.microsoft.com/office/word/2010/wordml" xmlns:w15="http://schemas.microsoft.com/office/word/2012/wordml" xmlns:w16se="http://schemas.microsoft.com/office/word/2015/wordml/symex" mc:Ignorable="w14 w15 w16se">
   <w:docDefaults>
     <w:rPrDefault>
       <w:rPr>
@@ -1250,7 +1358,7 @@
       </w:pPr>
     </w:pPrDefault>
   </w:docDefaults>
-  <w:latentStyles w:defLockedState="0" w:defUIPriority="99" w:defSemiHidden="0" w:defUnhideWhenUsed="0" w:defQFormat="0" w:count="376">
+  <w:latentStyles w:defLockedState="0" w:defUIPriority="99" w:defSemiHidden="0" w:defUnhideWhenUsed="0" w:defQFormat="0" w:count="371">
     <w:lsdException w:name="Normal" w:uiPriority="0" w:qFormat="1"/>
     <w:lsdException w:name="heading 1" w:uiPriority="9" w:qFormat="1"/>
     <w:lsdException w:name="heading 2" w:semiHidden="1" w:uiPriority="9" w:unhideWhenUsed="1" w:qFormat="1"/>
@@ -1622,11 +1730,6 @@
     <w:lsdException w:name="List Table 5 Dark Accent 6" w:uiPriority="50"/>
     <w:lsdException w:name="List Table 6 Colorful Accent 6" w:uiPriority="51"/>
     <w:lsdException w:name="List Table 7 Colorful Accent 6" w:uiPriority="52"/>
-    <w:lsdException w:name="Mention" w:semiHidden="1" w:unhideWhenUsed="1"/>
-    <w:lsdException w:name="Smart Hyperlink" w:semiHidden="1" w:unhideWhenUsed="1"/>
-    <w:lsdException w:name="Hashtag" w:semiHidden="1" w:unhideWhenUsed="1"/>
-    <w:lsdException w:name="Unresolved Mention" w:semiHidden="1" w:unhideWhenUsed="1"/>
-    <w:lsdException w:name="Smart Link" w:semiHidden="1" w:unhideWhenUsed="1"/>
   </w:latentStyles>
   <w:style w:type="paragraph" w:default="1" w:styleId="Normal">
     <w:name w:val="Normal"/>
@@ -1681,7 +1784,7 @@
       <w:u w:val="single"/>
     </w:rPr>
   </w:style>
-  <w:style w:type="character" w:styleId="Mencinsinresolver">
+  <w:style w:type="character" w:customStyle="1" w:styleId="UnresolvedMention">
     <w:name w:val="Unresolved Mention"/>
     <w:basedOn w:val="Fuentedeprrafopredeter"/>
     <w:uiPriority w:val="99"/>

</xml_diff>